<commit_message>
Updated files with credits, added check for removeReportedPosts methods and edited relazione.docx & README.md
</commit_message>
<xml_diff>
--- a/relazione&testo/Relazione.docx
+++ b/relazione&testo/Relazione.docx
@@ -44,7 +44,7 @@
                     </pic:cNvPicPr>
                   </pic:nvPicPr>
                   <pic:blipFill>
-                    <a:blip r:embed="rId4" cstate="print">
+                    <a:blip r:embed="rId5" cstate="print">
                       <a:extLst>
                         <a:ext uri="{28A0092B-C50C-407E-A947-70E740481C1C}">
                           <a14:useLocalDpi xmlns:a14="http://schemas.microsoft.com/office/drawing/2010/main" val="0"/>
@@ -149,48 +149,20 @@
     <w:p>
       <w:pPr>
         <w:rPr>
-          <w:sz w:val="24"/>
-          <w:szCs w:val="24"/>
-        </w:rPr>
-      </w:pPr>
-      <w:r>
-        <w:rPr>
-          <w:sz w:val="24"/>
-          <w:szCs w:val="24"/>
-        </w:rPr>
-        <w:t xml:space="preserve">Il progetto è stato sviluppato con </w:t>
-      </w:r>
-      <w:proofErr w:type="spellStart"/>
-      <w:r>
-        <w:rPr>
-          <w:sz w:val="24"/>
-          <w:szCs w:val="24"/>
-        </w:rPr>
-        <w:t>IntelliJ</w:t>
-      </w:r>
-      <w:proofErr w:type="spellEnd"/>
-      <w:r>
-        <w:rPr>
-          <w:sz w:val="24"/>
-          <w:szCs w:val="24"/>
-        </w:rPr>
-        <w:t xml:space="preserve"> IDEA, tuttavia è stato esportato per supportare anche la compilazione ed esecuzione con Eclipse. Basta importare il progetto tramite l’apposita funzione “Import”, in seguito selezionare dal menù a tendina “General” l’opzione “Projects from Folder or Archive” e scegliere la cartella principale del progetto. Tutti i file .java sono sotto la cartella “</w:t>
-      </w:r>
-      <w:proofErr w:type="spellStart"/>
-      <w:r>
-        <w:rPr>
-          <w:sz w:val="24"/>
-          <w:szCs w:val="24"/>
-        </w:rPr>
-        <w:t>src</w:t>
-      </w:r>
-      <w:proofErr w:type="spellEnd"/>
-      <w:r>
-        <w:rPr>
-          <w:sz w:val="24"/>
-          <w:szCs w:val="24"/>
-        </w:rPr>
-        <w:t>”, mentre le classi già compilate sotto “out/production”.</w:t>
+          <w:i/>
+          <w:iCs/>
+          <w:sz w:val="24"/>
+          <w:szCs w:val="24"/>
+        </w:rPr>
+      </w:pPr>
+      <w:r>
+        <w:rPr>
+          <w:i/>
+          <w:iCs/>
+          <w:sz w:val="24"/>
+          <w:szCs w:val="24"/>
+        </w:rPr>
+        <w:t>Con Eclipse:</w:t>
       </w:r>
     </w:p>
     <w:p>
@@ -200,6 +172,238 @@
           <w:szCs w:val="24"/>
         </w:rPr>
       </w:pPr>
+      <w:r>
+        <w:rPr>
+          <w:sz w:val="24"/>
+          <w:szCs w:val="24"/>
+        </w:rPr>
+        <w:t xml:space="preserve">Il progetto è stato sviluppato con </w:t>
+      </w:r>
+      <w:proofErr w:type="spellStart"/>
+      <w:r>
+        <w:rPr>
+          <w:sz w:val="24"/>
+          <w:szCs w:val="24"/>
+        </w:rPr>
+        <w:t>IntelliJ</w:t>
+      </w:r>
+      <w:proofErr w:type="spellEnd"/>
+      <w:r>
+        <w:rPr>
+          <w:sz w:val="24"/>
+          <w:szCs w:val="24"/>
+        </w:rPr>
+        <w:t xml:space="preserve"> IDEA, tuttavia è stato esportato per supportare anche la compilazione ed esecuzione con Eclipse. Basta importare il progetto tramite l’apposita funzione “Import”, in seguito selezionare dal </w:t>
+      </w:r>
+      <w:proofErr w:type="spellStart"/>
+      <w:r>
+        <w:rPr>
+          <w:sz w:val="24"/>
+          <w:szCs w:val="24"/>
+        </w:rPr>
+        <w:t>menù</w:t>
+      </w:r>
+      <w:proofErr w:type="spellEnd"/>
+      <w:r>
+        <w:rPr>
+          <w:sz w:val="24"/>
+          <w:szCs w:val="24"/>
+        </w:rPr>
+        <w:t xml:space="preserve"> a tendina “General” l’opzione “Projects from Folder or Archive” e scegliere la cartella principale del progetto. Tutti i file .java sono sotto la cartella “</w:t>
+      </w:r>
+      <w:proofErr w:type="spellStart"/>
+      <w:r>
+        <w:rPr>
+          <w:sz w:val="24"/>
+          <w:szCs w:val="24"/>
+        </w:rPr>
+        <w:t>src</w:t>
+      </w:r>
+      <w:proofErr w:type="spellEnd"/>
+      <w:r>
+        <w:rPr>
+          <w:sz w:val="24"/>
+          <w:szCs w:val="24"/>
+        </w:rPr>
+        <w:t>”</w:t>
+      </w:r>
+      <w:r>
+        <w:rPr>
+          <w:sz w:val="24"/>
+          <w:szCs w:val="24"/>
+        </w:rPr>
+        <w:t>.</w:t>
+      </w:r>
+    </w:p>
+    <w:p>
+      <w:pPr>
+        <w:rPr>
+          <w:i/>
+          <w:iCs/>
+          <w:sz w:val="24"/>
+          <w:szCs w:val="24"/>
+        </w:rPr>
+      </w:pPr>
+      <w:r>
+        <w:rPr>
+          <w:i/>
+          <w:iCs/>
+          <w:sz w:val="24"/>
+          <w:szCs w:val="24"/>
+        </w:rPr>
+        <w:t>Da riga di comando su Linux:</w:t>
+      </w:r>
+    </w:p>
+    <w:p>
+      <w:pPr>
+        <w:pStyle w:val="Paragrafoelenco"/>
+        <w:numPr>
+          <w:ilvl w:val="0"/>
+          <w:numId w:val="2"/>
+        </w:numPr>
+        <w:rPr>
+          <w:rFonts w:ascii="Courier New" w:hAnsi="Courier New" w:cs="Courier New"/>
+          <w:sz w:val="24"/>
+          <w:szCs w:val="24"/>
+          <w:lang w:val="en-GB"/>
+        </w:rPr>
+      </w:pPr>
+      <w:r>
+        <w:rPr>
+          <w:rFonts w:ascii="Courier New" w:hAnsi="Courier New" w:cs="Courier New"/>
+          <w:sz w:val="24"/>
+          <w:szCs w:val="24"/>
+          <w:lang w:val="en-GB"/>
+        </w:rPr>
+        <w:t xml:space="preserve">git clone </w:t>
+      </w:r>
+      <w:hyperlink r:id="rId6" w:history="1">
+        <w:r>
+          <w:rPr>
+            <w:rStyle w:val="Collegamentoipertestuale"/>
+            <w:rFonts w:ascii="Courier New" w:hAnsi="Courier New" w:cs="Courier New"/>
+            <w:sz w:val="24"/>
+            <w:szCs w:val="24"/>
+            <w:lang w:val="en-GB"/>
+          </w:rPr>
+          <w:t>https://github.com/LeonardoPantani/Progetto_Java_PR2-UNIPI</w:t>
+        </w:r>
+      </w:hyperlink>
+    </w:p>
+    <w:p>
+      <w:pPr>
+        <w:pStyle w:val="Paragrafoelenco"/>
+        <w:numPr>
+          <w:ilvl w:val="0"/>
+          <w:numId w:val="2"/>
+        </w:numPr>
+        <w:rPr>
+          <w:rFonts w:ascii="Courier New" w:hAnsi="Courier New" w:cs="Courier New"/>
+          <w:sz w:val="24"/>
+          <w:szCs w:val="24"/>
+        </w:rPr>
+      </w:pPr>
+      <w:r>
+        <w:rPr>
+          <w:rFonts w:ascii="Courier New" w:hAnsi="Courier New" w:cs="Courier New"/>
+          <w:sz w:val="24"/>
+          <w:szCs w:val="24"/>
+        </w:rPr>
+        <w:t>cd Progetto_Java_PR2-UNIPI/</w:t>
+      </w:r>
+      <w:proofErr w:type="spellStart"/>
+      <w:r>
+        <w:rPr>
+          <w:rFonts w:ascii="Courier New" w:hAnsi="Courier New" w:cs="Courier New"/>
+          <w:sz w:val="24"/>
+          <w:szCs w:val="24"/>
+        </w:rPr>
+        <w:t>src</w:t>
+      </w:r>
+      <w:proofErr w:type="spellEnd"/>
+    </w:p>
+    <w:p>
+      <w:pPr>
+        <w:pStyle w:val="Paragrafoelenco"/>
+        <w:numPr>
+          <w:ilvl w:val="0"/>
+          <w:numId w:val="2"/>
+        </w:numPr>
+        <w:rPr>
+          <w:rFonts w:ascii="Courier New" w:hAnsi="Courier New" w:cs="Courier New"/>
+          <w:sz w:val="24"/>
+          <w:szCs w:val="24"/>
+          <w:lang w:val="en-GB"/>
+        </w:rPr>
+      </w:pPr>
+      <w:proofErr w:type="spellStart"/>
+      <w:r>
+        <w:rPr>
+          <w:rFonts w:ascii="Courier New" w:hAnsi="Courier New" w:cs="Courier New"/>
+          <w:sz w:val="24"/>
+          <w:szCs w:val="24"/>
+          <w:lang w:val="en-GB"/>
+        </w:rPr>
+        <w:t>javac</w:t>
+      </w:r>
+      <w:proofErr w:type="spellEnd"/>
+      <w:r>
+        <w:rPr>
+          <w:rFonts w:ascii="Courier New" w:hAnsi="Courier New" w:cs="Courier New"/>
+          <w:sz w:val="24"/>
+          <w:szCs w:val="24"/>
+          <w:lang w:val="en-GB"/>
+        </w:rPr>
+        <w:t xml:space="preserve"> *.java app/*.java exception/*.java</w:t>
+      </w:r>
+    </w:p>
+    <w:p>
+      <w:pPr>
+        <w:pStyle w:val="Paragrafoelenco"/>
+        <w:numPr>
+          <w:ilvl w:val="0"/>
+          <w:numId w:val="2"/>
+        </w:numPr>
+        <w:rPr>
+          <w:rFonts w:ascii="Courier New" w:hAnsi="Courier New" w:cs="Courier New"/>
+          <w:sz w:val="24"/>
+          <w:szCs w:val="24"/>
+          <w:lang w:val="en-GB"/>
+        </w:rPr>
+      </w:pPr>
+      <w:r>
+        <w:rPr>
+          <w:rFonts w:ascii="Courier New" w:hAnsi="Courier New" w:cs="Courier New"/>
+          <w:sz w:val="24"/>
+          <w:szCs w:val="24"/>
+          <w:lang w:val="en-GB"/>
+        </w:rPr>
+        <w:t>java Main</w:t>
+      </w:r>
+    </w:p>
+    <w:p>
+      <w:pPr>
+        <w:rPr>
+          <w:sz w:val="24"/>
+          <w:szCs w:val="24"/>
+          <w:lang w:val="en-GB"/>
+        </w:rPr>
+      </w:pPr>
+    </w:p>
+    <w:p>
+      <w:pPr>
+        <w:rPr>
+          <w:sz w:val="24"/>
+          <w:szCs w:val="24"/>
+        </w:rPr>
+      </w:pPr>
+      <w:r>
+        <w:rPr>
+          <w:sz w:val="24"/>
+          <w:szCs w:val="24"/>
+        </w:rPr>
+        <w:t>SCELTE IMPLEMENTATIVE</w:t>
+      </w:r>
     </w:p>
     <w:p>
       <w:pPr>
@@ -217,6 +421,195 @@
     </w:sectPr>
   </w:body>
 </w:document>
+</file>
+
+<file path=word/numbering.xml><?xml version="1.0" encoding="utf-8"?>
+<w:numbering xmlns:wpc="http://schemas.microsoft.com/office/word/2010/wordprocessingCanvas" xmlns:cx="http://schemas.microsoft.com/office/drawing/2014/chartex" xmlns:cx1="http://schemas.microsoft.com/office/drawing/2015/9/8/chartex" xmlns:cx2="http://schemas.microsoft.com/office/drawing/2015/10/21/chartex" xmlns:cx3="http://schemas.microsoft.com/office/drawing/2016/5/9/chartex" xmlns:cx4="http://schemas.microsoft.com/office/drawing/2016/5/10/chartex" xmlns:cx5="http://schemas.microsoft.com/office/drawing/2016/5/11/chartex" xmlns:cx6="http://schemas.microsoft.com/office/drawing/2016/5/12/chartex" xmlns:cx7="http://schemas.microsoft.com/office/drawing/2016/5/13/chartex" xmlns:cx8="http://schemas.microsoft.com/office/drawing/2016/5/14/chartex" xmlns:mc="http://schemas.openxmlformats.org/markup-compatibility/2006" xmlns:aink="http://schemas.microsoft.com/office/drawing/2016/ink" xmlns:am3d="http://schemas.microsoft.com/office/drawing/2017/model3d" xmlns:o="urn:schemas-microsoft-com:office:office" xmlns:r="http://schemas.openxmlformats.org/officeDocument/2006/relationships" xmlns:m="http://schemas.openxmlformats.org/officeDocument/2006/math" xmlns:v="urn:schemas-microsoft-com:vml" xmlns:wp14="http://schemas.microsoft.com/office/word/2010/wordprocessingDrawing" xmlns:wp="http://schemas.openxmlformats.org/drawingml/2006/wordprocessingDrawing" xmlns:w10="urn:schemas-microsoft-com:office:word" xmlns:w="http://schemas.openxmlformats.org/wordprocessingml/2006/main" xmlns:w14="http://schemas.microsoft.com/office/word/2010/wordml" xmlns:w15="http://schemas.microsoft.com/office/word/2012/wordml" xmlns:w16cex="http://schemas.microsoft.com/office/word/2018/wordml/cex" xmlns:w16cid="http://schemas.microsoft.com/office/word/2016/wordml/cid" xmlns:w16="http://schemas.microsoft.com/office/word/2018/wordml" xmlns:w16se="http://schemas.microsoft.com/office/word/2015/wordml/symex" xmlns:wpg="http://schemas.microsoft.com/office/word/2010/wordprocessingGroup" xmlns:wpi="http://schemas.microsoft.com/office/word/2010/wordprocessingInk" xmlns:wne="http://schemas.microsoft.com/office/word/2006/wordml" xmlns:wps="http://schemas.microsoft.com/office/word/2010/wordprocessingShape" mc:Ignorable="w14 w15 w16se w16cid w16 w16cex wp14">
+  <w:abstractNum w:abstractNumId="0" w15:restartNumberingAfterBreak="0">
+    <w:nsid w:val="1149471E"/>
+    <w:multiLevelType w:val="hybridMultilevel"/>
+    <w:tmpl w:val="7DF8082A"/>
+    <w:lvl w:ilvl="0" w:tplc="0410000F">
+      <w:start w:val="1"/>
+      <w:numFmt w:val="decimal"/>
+      <w:lvlText w:val="%1."/>
+      <w:lvlJc w:val="left"/>
+      <w:pPr>
+        <w:ind w:left="720" w:hanging="360"/>
+      </w:pPr>
+      <w:rPr>
+        <w:rFonts w:hint="default"/>
+      </w:rPr>
+    </w:lvl>
+    <w:lvl w:ilvl="1" w:tplc="04100019" w:tentative="1">
+      <w:start w:val="1"/>
+      <w:numFmt w:val="lowerLetter"/>
+      <w:lvlText w:val="%2."/>
+      <w:lvlJc w:val="left"/>
+      <w:pPr>
+        <w:ind w:left="1440" w:hanging="360"/>
+      </w:pPr>
+    </w:lvl>
+    <w:lvl w:ilvl="2" w:tplc="0410001B" w:tentative="1">
+      <w:start w:val="1"/>
+      <w:numFmt w:val="lowerRoman"/>
+      <w:lvlText w:val="%3."/>
+      <w:lvlJc w:val="right"/>
+      <w:pPr>
+        <w:ind w:left="2160" w:hanging="180"/>
+      </w:pPr>
+    </w:lvl>
+    <w:lvl w:ilvl="3" w:tplc="0410000F" w:tentative="1">
+      <w:start w:val="1"/>
+      <w:numFmt w:val="decimal"/>
+      <w:lvlText w:val="%4."/>
+      <w:lvlJc w:val="left"/>
+      <w:pPr>
+        <w:ind w:left="2880" w:hanging="360"/>
+      </w:pPr>
+    </w:lvl>
+    <w:lvl w:ilvl="4" w:tplc="04100019" w:tentative="1">
+      <w:start w:val="1"/>
+      <w:numFmt w:val="lowerLetter"/>
+      <w:lvlText w:val="%5."/>
+      <w:lvlJc w:val="left"/>
+      <w:pPr>
+        <w:ind w:left="3600" w:hanging="360"/>
+      </w:pPr>
+    </w:lvl>
+    <w:lvl w:ilvl="5" w:tplc="0410001B" w:tentative="1">
+      <w:start w:val="1"/>
+      <w:numFmt w:val="lowerRoman"/>
+      <w:lvlText w:val="%6."/>
+      <w:lvlJc w:val="right"/>
+      <w:pPr>
+        <w:ind w:left="4320" w:hanging="180"/>
+      </w:pPr>
+    </w:lvl>
+    <w:lvl w:ilvl="6" w:tplc="0410000F" w:tentative="1">
+      <w:start w:val="1"/>
+      <w:numFmt w:val="decimal"/>
+      <w:lvlText w:val="%7."/>
+      <w:lvlJc w:val="left"/>
+      <w:pPr>
+        <w:ind w:left="5040" w:hanging="360"/>
+      </w:pPr>
+    </w:lvl>
+    <w:lvl w:ilvl="7" w:tplc="04100019" w:tentative="1">
+      <w:start w:val="1"/>
+      <w:numFmt w:val="lowerLetter"/>
+      <w:lvlText w:val="%8."/>
+      <w:lvlJc w:val="left"/>
+      <w:pPr>
+        <w:ind w:left="5760" w:hanging="360"/>
+      </w:pPr>
+    </w:lvl>
+    <w:lvl w:ilvl="8" w:tplc="0410001B" w:tentative="1">
+      <w:start w:val="1"/>
+      <w:numFmt w:val="lowerRoman"/>
+      <w:lvlText w:val="%9."/>
+      <w:lvlJc w:val="right"/>
+      <w:pPr>
+        <w:ind w:left="6480" w:hanging="180"/>
+      </w:pPr>
+    </w:lvl>
+  </w:abstractNum>
+  <w:abstractNum w:abstractNumId="1" w15:restartNumberingAfterBreak="0">
+    <w:nsid w:val="606F5BCD"/>
+    <w:multiLevelType w:val="hybridMultilevel"/>
+    <w:tmpl w:val="B1DE0718"/>
+    <w:lvl w:ilvl="0" w:tplc="0410000F">
+      <w:start w:val="1"/>
+      <w:numFmt w:val="decimal"/>
+      <w:lvlText w:val="%1."/>
+      <w:lvlJc w:val="left"/>
+      <w:pPr>
+        <w:ind w:left="720" w:hanging="360"/>
+      </w:pPr>
+      <w:rPr>
+        <w:rFonts w:hint="default"/>
+      </w:rPr>
+    </w:lvl>
+    <w:lvl w:ilvl="1" w:tplc="04100019" w:tentative="1">
+      <w:start w:val="1"/>
+      <w:numFmt w:val="lowerLetter"/>
+      <w:lvlText w:val="%2."/>
+      <w:lvlJc w:val="left"/>
+      <w:pPr>
+        <w:ind w:left="1440" w:hanging="360"/>
+      </w:pPr>
+    </w:lvl>
+    <w:lvl w:ilvl="2" w:tplc="0410001B" w:tentative="1">
+      <w:start w:val="1"/>
+      <w:numFmt w:val="lowerRoman"/>
+      <w:lvlText w:val="%3."/>
+      <w:lvlJc w:val="right"/>
+      <w:pPr>
+        <w:ind w:left="2160" w:hanging="180"/>
+      </w:pPr>
+    </w:lvl>
+    <w:lvl w:ilvl="3" w:tplc="0410000F" w:tentative="1">
+      <w:start w:val="1"/>
+      <w:numFmt w:val="decimal"/>
+      <w:lvlText w:val="%4."/>
+      <w:lvlJc w:val="left"/>
+      <w:pPr>
+        <w:ind w:left="2880" w:hanging="360"/>
+      </w:pPr>
+    </w:lvl>
+    <w:lvl w:ilvl="4" w:tplc="04100019" w:tentative="1">
+      <w:start w:val="1"/>
+      <w:numFmt w:val="lowerLetter"/>
+      <w:lvlText w:val="%5."/>
+      <w:lvlJc w:val="left"/>
+      <w:pPr>
+        <w:ind w:left="3600" w:hanging="360"/>
+      </w:pPr>
+    </w:lvl>
+    <w:lvl w:ilvl="5" w:tplc="0410001B" w:tentative="1">
+      <w:start w:val="1"/>
+      <w:numFmt w:val="lowerRoman"/>
+      <w:lvlText w:val="%6."/>
+      <w:lvlJc w:val="right"/>
+      <w:pPr>
+        <w:ind w:left="4320" w:hanging="180"/>
+      </w:pPr>
+    </w:lvl>
+    <w:lvl w:ilvl="6" w:tplc="0410000F" w:tentative="1">
+      <w:start w:val="1"/>
+      <w:numFmt w:val="decimal"/>
+      <w:lvlText w:val="%7."/>
+      <w:lvlJc w:val="left"/>
+      <w:pPr>
+        <w:ind w:left="5040" w:hanging="360"/>
+      </w:pPr>
+    </w:lvl>
+    <w:lvl w:ilvl="7" w:tplc="04100019" w:tentative="1">
+      <w:start w:val="1"/>
+      <w:numFmt w:val="lowerLetter"/>
+      <w:lvlText w:val="%8."/>
+      <w:lvlJc w:val="left"/>
+      <w:pPr>
+        <w:ind w:left="5760" w:hanging="360"/>
+      </w:pPr>
+    </w:lvl>
+    <w:lvl w:ilvl="8" w:tplc="0410001B" w:tentative="1">
+      <w:start w:val="1"/>
+      <w:numFmt w:val="lowerRoman"/>
+      <w:lvlText w:val="%9."/>
+      <w:lvlJc w:val="right"/>
+      <w:pPr>
+        <w:ind w:left="6480" w:hanging="180"/>
+      </w:pPr>
+    </w:lvl>
+  </w:abstractNum>
+  <w:num w:numId="1">
+    <w:abstractNumId w:val="0"/>
+  </w:num>
+  <w:num w:numId="2">
+    <w:abstractNumId w:val="1"/>
+  </w:num>
+</w:numbering>
 </file>
 
 <file path=word/styles.xml><?xml version="1.0" encoding="utf-8"?>
@@ -342,6 +735,7 @@
     <w:lsdException w:name="HTML Sample" w:semiHidden="1" w:unhideWhenUsed="1"/>
     <w:lsdException w:name="HTML Typewriter" w:semiHidden="1" w:unhideWhenUsed="1"/>
     <w:lsdException w:name="HTML Variable" w:semiHidden="1" w:unhideWhenUsed="1"/>
+    <w:lsdException w:name="Normal Table" w:semiHidden="1" w:unhideWhenUsed="1"/>
     <w:lsdException w:name="annotation subject" w:semiHidden="1" w:unhideWhenUsed="1"/>
     <w:lsdException w:name="No List" w:semiHidden="1" w:unhideWhenUsed="1"/>
     <w:lsdException w:name="Outline List 1" w:semiHidden="1" w:unhideWhenUsed="1"/>
@@ -388,8 +782,10 @@
     <w:lsdException w:name="Table Subtle 2" w:semiHidden="1" w:unhideWhenUsed="1"/>
     <w:lsdException w:name="Table Web 1" w:semiHidden="1" w:unhideWhenUsed="1"/>
     <w:lsdException w:name="Table Web 2" w:semiHidden="1" w:unhideWhenUsed="1"/>
+    <w:lsdException w:name="Table Web 3" w:semiHidden="1" w:unhideWhenUsed="1"/>
     <w:lsdException w:name="Balloon Text" w:semiHidden="1" w:unhideWhenUsed="1"/>
     <w:lsdException w:name="Table Grid" w:uiPriority="39"/>
+    <w:lsdException w:name="Table Theme" w:semiHidden="1" w:unhideWhenUsed="1"/>
     <w:lsdException w:name="Placeholder Text" w:semiHidden="1"/>
     <w:lsdException w:name="No Spacing" w:uiPriority="1" w:qFormat="1"/>
     <w:lsdException w:name="Light Shading" w:uiPriority="60"/>
@@ -641,6 +1037,90 @@
     <w:uiPriority w:val="99"/>
     <w:semiHidden/>
     <w:unhideWhenUsed/>
+  </w:style>
+  <w:style w:type="paragraph" w:styleId="Paragrafoelenco">
+    <w:name w:val="List Paragraph"/>
+    <w:basedOn w:val="Normale"/>
+    <w:uiPriority w:val="34"/>
+    <w:qFormat/>
+    <w:rsid w:val="00512098"/>
+    <w:pPr>
+      <w:ind w:left="720"/>
+      <w:contextualSpacing/>
+    </w:pPr>
+  </w:style>
+  <w:style w:type="paragraph" w:styleId="PreformattatoHTML">
+    <w:name w:val="HTML Preformatted"/>
+    <w:basedOn w:val="Normale"/>
+    <w:link w:val="PreformattatoHTMLCarattere"/>
+    <w:uiPriority w:val="99"/>
+    <w:semiHidden/>
+    <w:unhideWhenUsed/>
+    <w:rsid w:val="00512098"/>
+    <w:pPr>
+      <w:tabs>
+        <w:tab w:val="left" w:pos="916"/>
+        <w:tab w:val="left" w:pos="1832"/>
+        <w:tab w:val="left" w:pos="2748"/>
+        <w:tab w:val="left" w:pos="3664"/>
+        <w:tab w:val="left" w:pos="4580"/>
+        <w:tab w:val="left" w:pos="5496"/>
+        <w:tab w:val="left" w:pos="6412"/>
+        <w:tab w:val="left" w:pos="7328"/>
+        <w:tab w:val="left" w:pos="8244"/>
+        <w:tab w:val="left" w:pos="9160"/>
+        <w:tab w:val="left" w:pos="10076"/>
+        <w:tab w:val="left" w:pos="10992"/>
+        <w:tab w:val="left" w:pos="11908"/>
+        <w:tab w:val="left" w:pos="12824"/>
+        <w:tab w:val="left" w:pos="13740"/>
+        <w:tab w:val="left" w:pos="14656"/>
+      </w:tabs>
+      <w:spacing w:after="0" w:line="240" w:lineRule="auto"/>
+    </w:pPr>
+    <w:rPr>
+      <w:rFonts w:ascii="Courier New" w:eastAsia="Times New Roman" w:hAnsi="Courier New" w:cs="Courier New"/>
+      <w:sz w:val="20"/>
+      <w:szCs w:val="20"/>
+      <w:lang w:eastAsia="it-IT"/>
+    </w:rPr>
+  </w:style>
+  <w:style w:type="character" w:customStyle="1" w:styleId="PreformattatoHTMLCarattere">
+    <w:name w:val="Preformattato HTML Carattere"/>
+    <w:basedOn w:val="Carpredefinitoparagrafo"/>
+    <w:link w:val="PreformattatoHTML"/>
+    <w:uiPriority w:val="99"/>
+    <w:semiHidden/>
+    <w:rsid w:val="00512098"/>
+    <w:rPr>
+      <w:rFonts w:ascii="Courier New" w:eastAsia="Times New Roman" w:hAnsi="Courier New" w:cs="Courier New"/>
+      <w:sz w:val="20"/>
+      <w:szCs w:val="20"/>
+      <w:lang w:eastAsia="it-IT"/>
+    </w:rPr>
+  </w:style>
+  <w:style w:type="character" w:styleId="Collegamentoipertestuale">
+    <w:name w:val="Hyperlink"/>
+    <w:basedOn w:val="Carpredefinitoparagrafo"/>
+    <w:uiPriority w:val="99"/>
+    <w:unhideWhenUsed/>
+    <w:rsid w:val="00512098"/>
+    <w:rPr>
+      <w:color w:val="0563C1" w:themeColor="hyperlink"/>
+      <w:u w:val="single"/>
+    </w:rPr>
+  </w:style>
+  <w:style w:type="character" w:styleId="Menzionenonrisolta">
+    <w:name w:val="Unresolved Mention"/>
+    <w:basedOn w:val="Carpredefinitoparagrafo"/>
+    <w:uiPriority w:val="99"/>
+    <w:semiHidden/>
+    <w:unhideWhenUsed/>
+    <w:rsid w:val="00512098"/>
+    <w:rPr>
+      <w:color w:val="605E5C"/>
+      <w:shd w:val="clear" w:color="auto" w:fill="E1DFDD"/>
+    </w:rPr>
   </w:style>
 </w:styles>
 </file>

</xml_diff>

<commit_message>
New check for username syntax, new constants for username length, new exception for wrong usernames; new file "relazione.pdf"
</commit_message>
<xml_diff>
--- a/relazione&testo/Relazione.docx
+++ b/relazione&testo/Relazione.docx
@@ -19,7 +19,7 @@
           <w:szCs w:val="28"/>
         </w:rPr>
         <w:drawing>
-          <wp:anchor distT="0" distB="0" distL="114300" distR="114300" simplePos="0" relativeHeight="251658240" behindDoc="0" locked="0" layoutInCell="1" allowOverlap="1" wp14:anchorId="38C6E0F3" wp14:editId="388098C6">
+          <wp:anchor distT="0" distB="0" distL="114300" distR="114300" simplePos="0" relativeHeight="251658240" behindDoc="0" locked="0" layoutInCell="1" allowOverlap="1" wp14:anchorId="38C6E0F3" wp14:editId="7BE40095">
             <wp:simplePos x="0" y="0"/>
             <wp:positionH relativeFrom="margin">
               <wp:align>center</wp:align>
@@ -30,7 +30,7 @@
             <wp:extent cx="543560" cy="554990"/>
             <wp:effectExtent l="0" t="0" r="8890" b="0"/>
             <wp:wrapSquare wrapText="bothSides"/>
-            <wp:docPr id="1" name="Immagine 1"/>
+            <wp:docPr id="1" name="Immagine 1" descr="Logo università di Pisa"/>
             <wp:cNvGraphicFramePr>
               <a:graphicFrameLocks xmlns:a="http://schemas.openxmlformats.org/drawingml/2006/main" noChangeAspect="1"/>
             </wp:cNvGraphicFramePr>
@@ -38,13 +38,13 @@
               <a:graphicData uri="http://schemas.openxmlformats.org/drawingml/2006/picture">
                 <pic:pic xmlns:pic="http://schemas.openxmlformats.org/drawingml/2006/picture">
                   <pic:nvPicPr>
-                    <pic:cNvPr id="0" name="Picture 1"/>
+                    <pic:cNvPr id="1" name="Immagine 1" descr="Logo università di Pisa"/>
                     <pic:cNvPicPr>
                       <a:picLocks noChangeAspect="1" noChangeArrowheads="1"/>
                     </pic:cNvPicPr>
                   </pic:nvPicPr>
                   <pic:blipFill>
-                    <a:blip r:embed="rId5" cstate="print">
+                    <a:blip r:embed="rId7" cstate="print">
                       <a:extLst>
                         <a:ext uri="{28A0092B-C50C-407E-A947-70E740481C1C}">
                           <a14:useLocalDpi xmlns:a14="http://schemas.microsoft.com/office/drawing/2010/main" val="0"/>
@@ -104,45 +104,73 @@
           <w:sz w:val="28"/>
           <w:szCs w:val="28"/>
         </w:rPr>
-        <w:t>Progetto Java Anno Accademico 2020/2021</w:t>
-      </w:r>
-    </w:p>
-    <w:p>
-      <w:pPr>
-        <w:jc w:val="center"/>
+        <w:t>Progetto Java</w:t>
+      </w:r>
+      <w:r>
         <w:rPr>
           <w:sz w:val="28"/>
           <w:szCs w:val="28"/>
         </w:rPr>
-      </w:pPr>
+        <w:t xml:space="preserve"> |</w:t>
+      </w:r>
       <w:r>
         <w:rPr>
           <w:sz w:val="28"/>
           <w:szCs w:val="28"/>
         </w:rPr>
-        <w:t>Leonardo Pantani, Corso A (vecchio ordinamento)</w:t>
-      </w:r>
-    </w:p>
-    <w:p>
-      <w:pPr>
+        <w:t xml:space="preserve"> Anno Accademico 2020/2021</w:t>
+      </w:r>
+    </w:p>
+    <w:p>
+      <w:pPr>
+        <w:jc w:val="center"/>
         <w:rPr>
           <w:sz w:val="28"/>
           <w:szCs w:val="28"/>
         </w:rPr>
       </w:pPr>
-    </w:p>
-    <w:p>
-      <w:pPr>
+      <w:r>
         <w:rPr>
           <w:sz w:val="28"/>
           <w:szCs w:val="28"/>
         </w:rPr>
-      </w:pPr>
+        <w:t>Leonardo Pantani</w:t>
+      </w:r>
       <w:r>
         <w:rPr>
           <w:sz w:val="28"/>
           <w:szCs w:val="28"/>
         </w:rPr>
+        <w:t xml:space="preserve"> |</w:t>
+      </w:r>
+      <w:r>
+        <w:rPr>
+          <w:sz w:val="28"/>
+          <w:szCs w:val="28"/>
+        </w:rPr>
+        <w:t xml:space="preserve"> Corso A</w:t>
+      </w:r>
+    </w:p>
+    <w:p>
+      <w:pPr>
+        <w:rPr>
+          <w:sz w:val="28"/>
+          <w:szCs w:val="28"/>
+        </w:rPr>
+      </w:pPr>
+    </w:p>
+    <w:p>
+      <w:pPr>
+        <w:rPr>
+          <w:sz w:val="28"/>
+          <w:szCs w:val="28"/>
+        </w:rPr>
+      </w:pPr>
+      <w:r>
+        <w:rPr>
+          <w:sz w:val="28"/>
+          <w:szCs w:val="28"/>
+        </w:rPr>
         <w:t>ISTRUZIONI PER LA COMPILAZIONE</w:t>
       </w:r>
     </w:p>
@@ -182,6 +210,8 @@
       <w:proofErr w:type="spellStart"/>
       <w:r>
         <w:rPr>
+          <w:i/>
+          <w:iCs/>
           <w:sz w:val="24"/>
           <w:szCs w:val="24"/>
         </w:rPr>
@@ -190,20 +220,43 @@
       <w:proofErr w:type="spellEnd"/>
       <w:r>
         <w:rPr>
-          <w:sz w:val="24"/>
-          <w:szCs w:val="24"/>
-        </w:rPr>
-        <w:t xml:space="preserve"> IDEA, tuttavia è stato esportato per supportare anche la compilazione ed esecuzione con Eclipse. Basta importare il progetto tramite l’apposita funzione “Import”, in seguito selezionare dal </w:t>
-      </w:r>
-      <w:proofErr w:type="spellStart"/>
-      <w:r>
-        <w:rPr>
-          <w:sz w:val="24"/>
-          <w:szCs w:val="24"/>
-        </w:rPr>
-        <w:t>menù</w:t>
-      </w:r>
-      <w:proofErr w:type="spellEnd"/>
+          <w:i/>
+          <w:iCs/>
+          <w:sz w:val="24"/>
+          <w:szCs w:val="24"/>
+        </w:rPr>
+        <w:t xml:space="preserve"> IDEA</w:t>
+      </w:r>
+      <w:r>
+        <w:rPr>
+          <w:sz w:val="24"/>
+          <w:szCs w:val="24"/>
+        </w:rPr>
+        <w:t xml:space="preserve">, tuttavia è stato esportato per supportare anche la compilazione ed esecuzione con </w:t>
+      </w:r>
+      <w:r>
+        <w:rPr>
+          <w:i/>
+          <w:iCs/>
+          <w:sz w:val="24"/>
+          <w:szCs w:val="24"/>
+        </w:rPr>
+        <w:t>Eclipse</w:t>
+      </w:r>
+      <w:r>
+        <w:rPr>
+          <w:sz w:val="24"/>
+          <w:szCs w:val="24"/>
+        </w:rPr>
+        <w:t xml:space="preserve">. Basta importare il progetto tramite l’apposita funzione “Import”, in seguito selezionare dal </w:t>
+      </w:r>
+      <w:r>
+        <w:rPr>
+          <w:sz w:val="24"/>
+          <w:szCs w:val="24"/>
+        </w:rPr>
+        <w:t>menu</w:t>
+      </w:r>
       <w:r>
         <w:rPr>
           <w:sz w:val="24"/>
@@ -277,18 +330,38 @@
         </w:rPr>
         <w:t xml:space="preserve">git clone </w:t>
       </w:r>
-      <w:hyperlink r:id="rId6" w:history="1">
-        <w:r>
-          <w:rPr>
-            <w:rStyle w:val="Collegamentoipertestuale"/>
-            <w:rFonts w:ascii="Courier New" w:hAnsi="Courier New" w:cs="Courier New"/>
-            <w:sz w:val="24"/>
-            <w:szCs w:val="24"/>
-            <w:lang w:val="en-GB"/>
-          </w:rPr>
-          <w:t>https://github.com/LeonardoPantani/Progetto_Java_PR2-UNIPI</w:t>
-        </w:r>
-      </w:hyperlink>
+      <w:r>
+        <w:fldChar w:fldCharType="begin"/>
+      </w:r>
+      <w:r>
+        <w:rPr>
+          <w:lang w:val="en-GB"/>
+        </w:rPr>
+        <w:instrText xml:space="preserve"> HYPERLINK "https://github.com/LeonardoPantani/Progetto_Java_PR2-UNIPI" </w:instrText>
+      </w:r>
+      <w:r>
+        <w:fldChar w:fldCharType="separate"/>
+      </w:r>
+      <w:r>
+        <w:rPr>
+          <w:rStyle w:val="Collegamentoipertestuale"/>
+          <w:rFonts w:ascii="Courier New" w:hAnsi="Courier New" w:cs="Courier New"/>
+          <w:sz w:val="24"/>
+          <w:szCs w:val="24"/>
+          <w:lang w:val="en-GB"/>
+        </w:rPr>
+        <w:t>https://github.com/LeonardoPantani/Progetto_Java_PR2-UNIPI</w:t>
+      </w:r>
+      <w:r>
+        <w:rPr>
+          <w:rStyle w:val="Collegamentoipertestuale"/>
+          <w:rFonts w:ascii="Courier New" w:hAnsi="Courier New" w:cs="Courier New"/>
+          <w:sz w:val="24"/>
+          <w:szCs w:val="24"/>
+          <w:lang w:val="en-GB"/>
+        </w:rPr>
+        <w:fldChar w:fldCharType="end"/>
+      </w:r>
     </w:p>
     <w:p>
       <w:pPr>
@@ -393,14 +466,14 @@
     <w:p>
       <w:pPr>
         <w:rPr>
-          <w:sz w:val="24"/>
-          <w:szCs w:val="24"/>
-        </w:rPr>
-      </w:pPr>
-      <w:r>
-        <w:rPr>
-          <w:sz w:val="24"/>
-          <w:szCs w:val="24"/>
+          <w:sz w:val="28"/>
+          <w:szCs w:val="28"/>
+        </w:rPr>
+      </w:pPr>
+      <w:r>
+        <w:rPr>
+          <w:sz w:val="28"/>
+          <w:szCs w:val="28"/>
         </w:rPr>
         <w:t>SCELTE IMPLEMENTATIVE</w:t>
       </w:r>
@@ -410,10 +483,836 @@
         <w:rPr>
           <w:sz w:val="24"/>
           <w:szCs w:val="24"/>
+          <w:u w:val="single"/>
+        </w:rPr>
+      </w:pPr>
+      <w:r>
+        <w:rPr>
+          <w:sz w:val="24"/>
+          <w:szCs w:val="24"/>
+          <w:u w:val="single"/>
+        </w:rPr>
+        <w:t>Utente</w:t>
+      </w:r>
+    </w:p>
+    <w:p>
+      <w:pPr>
+        <w:rPr>
+          <w:sz w:val="24"/>
+          <w:szCs w:val="24"/>
+        </w:rPr>
+      </w:pPr>
+      <w:r>
+        <w:rPr>
+          <w:sz w:val="24"/>
+          <w:szCs w:val="24"/>
+        </w:rPr>
+        <w:t>Si è preferito non aggiungere un sistema di autenticazione utenti</w:t>
+      </w:r>
+      <w:r>
+        <w:rPr>
+          <w:sz w:val="24"/>
+          <w:szCs w:val="24"/>
+        </w:rPr>
+        <w:t xml:space="preserve"> per semplicità di sviluppo. Ogni utente è identificabile come richiesto, dall’username, però ogni eccetto </w:t>
+      </w:r>
+      <w:r>
+        <w:rPr>
+          <w:sz w:val="24"/>
+          <w:szCs w:val="24"/>
+        </w:rPr>
+        <w:t xml:space="preserve">azione eccetto </w:t>
+      </w:r>
+      <w:r>
+        <w:rPr>
+          <w:sz w:val="24"/>
+          <w:szCs w:val="24"/>
+        </w:rPr>
+        <w:t>la creazione di un post</w:t>
+      </w:r>
+      <w:r>
+        <w:rPr>
+          <w:sz w:val="24"/>
+          <w:szCs w:val="24"/>
+        </w:rPr>
+        <w:t xml:space="preserve"> </w:t>
+      </w:r>
+      <w:r>
+        <w:rPr>
+          <w:sz w:val="24"/>
+          <w:szCs w:val="24"/>
+        </w:rPr>
+        <w:t>(come la segnalazione) è svolta anonimamente.</w:t>
+      </w:r>
+      <w:r>
+        <w:rPr>
+          <w:sz w:val="24"/>
+          <w:szCs w:val="24"/>
+        </w:rPr>
+        <w:t xml:space="preserve"> Ogni username deve avere una dimensione in caratteri tra i 3 e i 24</w:t>
+      </w:r>
+      <w:r>
+        <w:rPr>
+          <w:sz w:val="24"/>
+          <w:szCs w:val="24"/>
+        </w:rPr>
+        <w:t xml:space="preserve"> (i valori sono salvati dentro delle costanti)</w:t>
+      </w:r>
+      <w:r>
+        <w:rPr>
+          <w:sz w:val="24"/>
+          <w:szCs w:val="24"/>
+        </w:rPr>
+        <w:t>.</w:t>
+      </w:r>
+    </w:p>
+    <w:p>
+      <w:pPr>
+        <w:rPr>
+          <w:sz w:val="24"/>
+          <w:szCs w:val="24"/>
+          <w:u w:val="single"/>
+        </w:rPr>
+      </w:pPr>
+      <w:r>
+        <w:rPr>
+          <w:sz w:val="24"/>
+          <w:szCs w:val="24"/>
+          <w:u w:val="single"/>
+        </w:rPr>
+        <w:t>Post</w:t>
+      </w:r>
+    </w:p>
+    <w:p>
+      <w:pPr>
+        <w:rPr>
+          <w:sz w:val="24"/>
+          <w:szCs w:val="24"/>
+        </w:rPr>
+      </w:pPr>
+      <w:r>
+        <w:rPr>
+          <w:sz w:val="24"/>
+          <w:szCs w:val="24"/>
+        </w:rPr>
+        <w:t>È</w:t>
+      </w:r>
+      <w:r>
+        <w:rPr>
+          <w:sz w:val="24"/>
+          <w:szCs w:val="24"/>
+        </w:rPr>
+        <w:t xml:space="preserve"> una classe </w:t>
+      </w:r>
+      <w:r>
+        <w:rPr>
+          <w:sz w:val="24"/>
+          <w:szCs w:val="24"/>
+        </w:rPr>
+        <w:t>“</w:t>
+      </w:r>
+      <w:proofErr w:type="spellStart"/>
+      <w:r>
+        <w:rPr>
+          <w:sz w:val="24"/>
+          <w:szCs w:val="24"/>
+        </w:rPr>
+        <w:t>immutable</w:t>
+      </w:r>
+      <w:proofErr w:type="spellEnd"/>
+      <w:r>
+        <w:rPr>
+          <w:sz w:val="24"/>
+          <w:szCs w:val="24"/>
+        </w:rPr>
+        <w:t>”</w:t>
+      </w:r>
+      <w:r>
+        <w:rPr>
+          <w:sz w:val="24"/>
+          <w:szCs w:val="24"/>
+        </w:rPr>
+        <w:t xml:space="preserve">. Inizialmente l’obiettivo era rendere il testo di un post modificabile, ma ciò avrebbe reso difficile creare un sistema di segnalazioni adatto perché un utente avrebbe potuto scrivere un post segnalabile e poi modificare il testo per evitare la punizione. Così il sistema è </w:t>
+      </w:r>
+      <w:r>
+        <w:rPr>
+          <w:sz w:val="24"/>
+          <w:szCs w:val="24"/>
+        </w:rPr>
+        <w:t>più</w:t>
+      </w:r>
+      <w:r>
+        <w:rPr>
+          <w:sz w:val="24"/>
+          <w:szCs w:val="24"/>
+        </w:rPr>
+        <w:t xml:space="preserve"> sicuro.</w:t>
+      </w:r>
+    </w:p>
+    <w:p>
+      <w:pPr>
+        <w:rPr>
+          <w:sz w:val="24"/>
+          <w:szCs w:val="24"/>
+          <w:u w:val="single"/>
+        </w:rPr>
+      </w:pPr>
+      <w:r>
+        <w:rPr>
+          <w:sz w:val="24"/>
+          <w:szCs w:val="24"/>
+          <w:u w:val="single"/>
+        </w:rPr>
+        <w:t>Report</w:t>
+      </w:r>
+    </w:p>
+    <w:p>
+      <w:pPr>
+        <w:rPr>
+          <w:sz w:val="24"/>
+          <w:szCs w:val="24"/>
+        </w:rPr>
+      </w:pPr>
+      <w:r>
+        <w:rPr>
+          <w:sz w:val="24"/>
+          <w:szCs w:val="24"/>
+        </w:rPr>
+        <w:t xml:space="preserve">Il sistema di report permette di segnalare un post per alcuni motivi già preimpostati, oppure un motivo personalizzato che può essere scritto al momento della segnalazione. Ogni report è composto dall’id del post segnalato, l’insieme dei motivi per cui il post è segnalato e un eventuale campo custom che viene riempito solo nel caso di una segnalazione personalizzata. </w:t>
+      </w:r>
+      <w:r>
+        <w:rPr>
+          <w:sz w:val="24"/>
+          <w:szCs w:val="24"/>
+        </w:rPr>
+        <w:t>Per esempio,</w:t>
+      </w:r>
+      <w:r>
+        <w:rPr>
+          <w:sz w:val="24"/>
+          <w:szCs w:val="24"/>
+        </w:rPr>
+        <w:t xml:space="preserve"> un post può essere segnalato sia per “</w:t>
+      </w:r>
+      <w:proofErr w:type="spellStart"/>
+      <w:r>
+        <w:rPr>
+          <w:sz w:val="24"/>
+          <w:szCs w:val="24"/>
+        </w:rPr>
+        <w:t>violent_content</w:t>
+      </w:r>
+      <w:proofErr w:type="spellEnd"/>
+      <w:r>
+        <w:rPr>
+          <w:sz w:val="24"/>
+          <w:szCs w:val="24"/>
+        </w:rPr>
+        <w:t>” che per “</w:t>
+      </w:r>
+      <w:proofErr w:type="spellStart"/>
+      <w:r>
+        <w:rPr>
+          <w:sz w:val="24"/>
+          <w:szCs w:val="24"/>
+        </w:rPr>
+        <w:t>promotes_terrorism</w:t>
+      </w:r>
+      <w:proofErr w:type="spellEnd"/>
+      <w:r>
+        <w:rPr>
+          <w:sz w:val="24"/>
+          <w:szCs w:val="24"/>
+        </w:rPr>
+        <w:t xml:space="preserve">” ma anche </w:t>
+      </w:r>
+      <w:r>
+        <w:rPr>
+          <w:sz w:val="24"/>
+          <w:szCs w:val="24"/>
+        </w:rPr>
+        <w:lastRenderedPageBreak/>
+        <w:t>per un motivo personalizzato. Il suddetto post sarà stato segnalato per 3 volte (1 solo report, ma 3 segnalazioni diverse).</w:t>
+      </w:r>
+    </w:p>
+    <w:p>
+      <w:pPr>
+        <w:rPr>
+          <w:sz w:val="24"/>
+          <w:szCs w:val="24"/>
+          <w:u w:val="single"/>
+        </w:rPr>
+      </w:pPr>
+      <w:r>
+        <w:rPr>
+          <w:sz w:val="24"/>
+          <w:szCs w:val="24"/>
+          <w:u w:val="single"/>
+        </w:rPr>
+        <w:t>Social Network</w:t>
+      </w:r>
+    </w:p>
+    <w:p>
+      <w:pPr>
+        <w:rPr>
+          <w:sz w:val="24"/>
+          <w:szCs w:val="24"/>
+        </w:rPr>
+      </w:pPr>
+      <w:r>
+        <w:rPr>
+          <w:sz w:val="24"/>
+          <w:szCs w:val="24"/>
+        </w:rPr>
+        <w:t>La classe implementa tutti i metodi richiesti dalla consegna.</w:t>
+      </w:r>
+      <w:r>
+        <w:rPr>
+          <w:sz w:val="24"/>
+          <w:szCs w:val="24"/>
+        </w:rPr>
+        <w:t xml:space="preserve"> </w:t>
+      </w:r>
+      <w:r>
+        <w:rPr>
+          <w:sz w:val="24"/>
+          <w:szCs w:val="24"/>
+        </w:rPr>
+        <w:t>Oltre</w:t>
+      </w:r>
+      <w:r>
+        <w:rPr>
+          <w:sz w:val="24"/>
+          <w:szCs w:val="24"/>
+        </w:rPr>
+        <w:t xml:space="preserve"> a questi, sono stati creati altri metodi privati/protetti per rendere più semplici alcune operazioni sulla </w:t>
+      </w:r>
+      <w:proofErr w:type="spellStart"/>
+      <w:r>
+        <w:rPr>
+          <w:sz w:val="24"/>
+          <w:szCs w:val="24"/>
+        </w:rPr>
+        <w:t>map</w:t>
+      </w:r>
+      <w:proofErr w:type="spellEnd"/>
+      <w:r>
+        <w:rPr>
+          <w:sz w:val="24"/>
+          <w:szCs w:val="24"/>
+        </w:rPr>
+        <w:t xml:space="preserve"> e sulla lista dei post. Gli utenti vengono inizializzati da un metodo privato specifico per la batteria di test “</w:t>
+      </w:r>
+      <w:proofErr w:type="spellStart"/>
+      <w:r>
+        <w:rPr>
+          <w:sz w:val="24"/>
+          <w:szCs w:val="24"/>
+        </w:rPr>
+        <w:t>initializeUser</w:t>
+      </w:r>
+      <w:proofErr w:type="spellEnd"/>
+      <w:r>
+        <w:rPr>
+          <w:sz w:val="24"/>
+          <w:szCs w:val="24"/>
+        </w:rPr>
+        <w:t xml:space="preserve">” che riceve l’username dell’utente da creare e un set di stringhe che conterrà i nomi degli utenti seguiti da username. Implementati anche i metodi </w:t>
+      </w:r>
+      <w:proofErr w:type="spellStart"/>
+      <w:r>
+        <w:rPr>
+          <w:sz w:val="24"/>
+          <w:szCs w:val="24"/>
+        </w:rPr>
+        <w:t>printAllPosts</w:t>
+      </w:r>
+      <w:proofErr w:type="spellEnd"/>
+      <w:r>
+        <w:rPr>
+          <w:sz w:val="24"/>
+          <w:szCs w:val="24"/>
+        </w:rPr>
+        <w:t xml:space="preserve"> &amp; </w:t>
+      </w:r>
+      <w:proofErr w:type="spellStart"/>
+      <w:r>
+        <w:rPr>
+          <w:sz w:val="24"/>
+          <w:szCs w:val="24"/>
+        </w:rPr>
+        <w:t>printAllUsers</w:t>
+      </w:r>
+      <w:proofErr w:type="spellEnd"/>
+      <w:r>
+        <w:rPr>
+          <w:sz w:val="24"/>
+          <w:szCs w:val="24"/>
+        </w:rPr>
+        <w:t xml:space="preserve"> per motivi di debug/test. In un post è possibile menzionare un utente nel testo aggiungendo una chiocciola “@” prima del nome utente. Si presuppone che la lunghezza degli username sia compresa tra </w:t>
+      </w:r>
+      <w:r>
+        <w:rPr>
+          <w:sz w:val="24"/>
+          <w:szCs w:val="24"/>
+        </w:rPr>
+        <w:t>i</w:t>
+      </w:r>
+      <w:r>
+        <w:rPr>
+          <w:sz w:val="24"/>
+          <w:szCs w:val="24"/>
+        </w:rPr>
+        <w:t xml:space="preserve"> </w:t>
+      </w:r>
+      <w:r>
+        <w:rPr>
+          <w:sz w:val="24"/>
+          <w:szCs w:val="24"/>
+        </w:rPr>
+        <w:t>3</w:t>
+      </w:r>
+      <w:r>
+        <w:rPr>
+          <w:sz w:val="24"/>
+          <w:szCs w:val="24"/>
+        </w:rPr>
+        <w:t xml:space="preserve"> e i </w:t>
+      </w:r>
+      <w:r>
+        <w:rPr>
+          <w:sz w:val="24"/>
+          <w:szCs w:val="24"/>
+        </w:rPr>
+        <w:t>24 caratteri</w:t>
+      </w:r>
+      <w:r>
+        <w:rPr>
+          <w:sz w:val="24"/>
+          <w:szCs w:val="24"/>
+        </w:rPr>
+        <w:t xml:space="preserve">. Alcuni esempi di menzione validi: @leonardo, @marco, @andrea123. Perché una menziona sia considerata tale, non ci devono essere spazi tra la chiocciola e il nome utente. La funzione </w:t>
+      </w:r>
+      <w:proofErr w:type="spellStart"/>
+      <w:r>
+        <w:rPr>
+          <w:sz w:val="24"/>
+          <w:szCs w:val="24"/>
+        </w:rPr>
+        <w:t>getMentionedUsers</w:t>
+      </w:r>
+      <w:proofErr w:type="spellEnd"/>
+      <w:r>
+        <w:rPr>
+          <w:sz w:val="24"/>
+          <w:szCs w:val="24"/>
+        </w:rPr>
+        <w:t xml:space="preserve"> supporta più menzioni in ogni post.</w:t>
+      </w:r>
+    </w:p>
+    <w:p>
+      <w:pPr>
+        <w:rPr>
+          <w:sz w:val="24"/>
+          <w:szCs w:val="24"/>
+          <w:u w:val="single"/>
+        </w:rPr>
+      </w:pPr>
+      <w:proofErr w:type="spellStart"/>
+      <w:r>
+        <w:rPr>
+          <w:sz w:val="24"/>
+          <w:szCs w:val="24"/>
+          <w:u w:val="single"/>
+        </w:rPr>
+        <w:t>Safe</w:t>
+      </w:r>
+      <w:proofErr w:type="spellEnd"/>
+      <w:r>
+        <w:rPr>
+          <w:sz w:val="24"/>
+          <w:szCs w:val="24"/>
+          <w:u w:val="single"/>
+        </w:rPr>
+        <w:t xml:space="preserve"> Social Network</w:t>
+      </w:r>
+    </w:p>
+    <w:p>
+      <w:pPr>
+        <w:rPr>
+          <w:sz w:val="24"/>
+          <w:szCs w:val="24"/>
+        </w:rPr>
+      </w:pPr>
+      <w:r>
+        <w:rPr>
+          <w:sz w:val="24"/>
+          <w:szCs w:val="24"/>
+        </w:rPr>
+        <w:t xml:space="preserve">Questa classe estende Social Network implementando i metodi che gestiscono la segnalazione di un post. La classe principalmente lavora sulla lista di oggetti di tipo Report </w:t>
+      </w:r>
+      <w:proofErr w:type="spellStart"/>
+      <w:r>
+        <w:rPr>
+          <w:sz w:val="24"/>
+          <w:szCs w:val="24"/>
+        </w:rPr>
+        <w:t>rp</w:t>
+      </w:r>
+      <w:proofErr w:type="spellEnd"/>
+      <w:r>
+        <w:rPr>
+          <w:sz w:val="24"/>
+          <w:szCs w:val="24"/>
+        </w:rPr>
+        <w:t xml:space="preserve">. Il metodo principale </w:t>
+      </w:r>
+      <w:proofErr w:type="spellStart"/>
+      <w:r>
+        <w:rPr>
+          <w:sz w:val="24"/>
+          <w:szCs w:val="24"/>
+        </w:rPr>
+        <w:t>reportPost</w:t>
+      </w:r>
+      <w:proofErr w:type="spellEnd"/>
+      <w:r>
+        <w:rPr>
+          <w:sz w:val="24"/>
+          <w:szCs w:val="24"/>
+        </w:rPr>
+        <w:t xml:space="preserve"> è </w:t>
+      </w:r>
+      <w:proofErr w:type="spellStart"/>
+      <w:r>
+        <w:rPr>
+          <w:sz w:val="24"/>
+          <w:szCs w:val="24"/>
+        </w:rPr>
+        <w:t>overloaded</w:t>
+      </w:r>
+      <w:proofErr w:type="spellEnd"/>
+      <w:r>
+        <w:rPr>
+          <w:sz w:val="24"/>
+          <w:szCs w:val="24"/>
+        </w:rPr>
+        <w:t>, il primo lavora sulle segnalazioni semplici (come “</w:t>
+      </w:r>
+      <w:proofErr w:type="spellStart"/>
+      <w:r>
+        <w:rPr>
+          <w:sz w:val="24"/>
+          <w:szCs w:val="24"/>
+        </w:rPr>
+        <w:t>violent_content</w:t>
+      </w:r>
+      <w:proofErr w:type="spellEnd"/>
+      <w:r>
+        <w:rPr>
+          <w:sz w:val="24"/>
+          <w:szCs w:val="24"/>
+        </w:rPr>
+        <w:t xml:space="preserve">”), l’altro invece richiede come </w:t>
+      </w:r>
+      <w:proofErr w:type="spellStart"/>
+      <w:r>
+        <w:rPr>
+          <w:sz w:val="24"/>
+          <w:szCs w:val="24"/>
+        </w:rPr>
+        <w:t>reason</w:t>
+      </w:r>
+      <w:proofErr w:type="spellEnd"/>
+      <w:r>
+        <w:rPr>
+          <w:sz w:val="24"/>
+          <w:szCs w:val="24"/>
+        </w:rPr>
+        <w:t xml:space="preserve"> “custom” e text il motivo speciale per cui segnalare il post con id </w:t>
+      </w:r>
+      <w:proofErr w:type="spellStart"/>
+      <w:r>
+        <w:rPr>
+          <w:sz w:val="24"/>
+          <w:szCs w:val="24"/>
+        </w:rPr>
+        <w:t>post_id</w:t>
+      </w:r>
+      <w:proofErr w:type="spellEnd"/>
+      <w:r>
+        <w:rPr>
+          <w:sz w:val="24"/>
+          <w:szCs w:val="24"/>
+        </w:rPr>
+        <w:t xml:space="preserve">. Si è scelto di implementare il metodo </w:t>
+      </w:r>
+      <w:proofErr w:type="spellStart"/>
+      <w:r>
+        <w:rPr>
+          <w:sz w:val="24"/>
+          <w:szCs w:val="24"/>
+        </w:rPr>
+        <w:t>getMostReportedPosts</w:t>
+      </w:r>
+      <w:proofErr w:type="spellEnd"/>
+      <w:r>
+        <w:rPr>
+          <w:sz w:val="24"/>
+          <w:szCs w:val="24"/>
+        </w:rPr>
+        <w:t xml:space="preserve"> che restituisce una </w:t>
+      </w:r>
+      <w:proofErr w:type="spellStart"/>
+      <w:r>
+        <w:rPr>
+          <w:sz w:val="24"/>
+          <w:szCs w:val="24"/>
+        </w:rPr>
+        <w:t>map</w:t>
+      </w:r>
+      <w:proofErr w:type="spellEnd"/>
+      <w:r>
+        <w:rPr>
+          <w:sz w:val="24"/>
+          <w:szCs w:val="24"/>
+        </w:rPr>
+        <w:t xml:space="preserve">&lt;Post, </w:t>
+      </w:r>
+      <w:proofErr w:type="spellStart"/>
+      <w:r>
+        <w:rPr>
+          <w:sz w:val="24"/>
+          <w:szCs w:val="24"/>
+        </w:rPr>
+        <w:t>Integer</w:t>
+      </w:r>
+      <w:proofErr w:type="spellEnd"/>
+      <w:r>
+        <w:rPr>
+          <w:sz w:val="24"/>
+          <w:szCs w:val="24"/>
+        </w:rPr>
+        <w:t xml:space="preserve">&gt; che contiene i post più segnalati in ordine decrescente. Si può specificare un numero minimo di report per visualizzarlo nella lista. Infine, il metodo </w:t>
+      </w:r>
+      <w:proofErr w:type="spellStart"/>
+      <w:r>
+        <w:rPr>
+          <w:sz w:val="24"/>
+          <w:szCs w:val="24"/>
+        </w:rPr>
+        <w:t>removeReportedPosts</w:t>
+      </w:r>
+      <w:proofErr w:type="spellEnd"/>
+      <w:r>
+        <w:rPr>
+          <w:sz w:val="24"/>
+          <w:szCs w:val="24"/>
+        </w:rPr>
+        <w:t xml:space="preserve"> consente di rimuovere i post con tot segnalazioni tutti insieme senza specificare manualmente gli id dei post.</w:t>
+      </w:r>
+    </w:p>
+    <w:p>
+      <w:pPr>
+        <w:rPr>
+          <w:sz w:val="24"/>
+          <w:szCs w:val="24"/>
+        </w:rPr>
+      </w:pPr>
+    </w:p>
+    <w:p>
+      <w:pPr>
+        <w:rPr>
+          <w:sz w:val="24"/>
+          <w:szCs w:val="24"/>
+        </w:rPr>
+      </w:pPr>
+    </w:p>
+    <w:p>
+      <w:pPr>
+        <w:rPr>
+          <w:sz w:val="24"/>
+          <w:szCs w:val="24"/>
+          <w:u w:val="single"/>
+        </w:rPr>
+      </w:pPr>
+      <w:proofErr w:type="spellStart"/>
+      <w:r>
+        <w:rPr>
+          <w:sz w:val="24"/>
+          <w:szCs w:val="24"/>
+          <w:u w:val="single"/>
+        </w:rPr>
+        <w:t>Regex</w:t>
+      </w:r>
+      <w:proofErr w:type="spellEnd"/>
+      <w:r>
+        <w:rPr>
+          <w:sz w:val="24"/>
+          <w:szCs w:val="24"/>
+          <w:u w:val="single"/>
+        </w:rPr>
+        <w:t xml:space="preserve"> username (controllo </w:t>
+      </w:r>
+      <w:r>
+        <w:rPr>
+          <w:sz w:val="24"/>
+          <w:szCs w:val="24"/>
+          <w:u w:val="single"/>
+        </w:rPr>
+        <w:t>dell’username)</w:t>
+      </w:r>
+    </w:p>
+    <w:p>
+      <w:pPr>
+        <w:rPr>
+          <w:sz w:val="24"/>
+          <w:szCs w:val="24"/>
+        </w:rPr>
+      </w:pPr>
+      <w:r>
+        <w:rPr>
+          <w:sz w:val="24"/>
+          <w:szCs w:val="24"/>
+          <w:highlight w:val="lightGray"/>
+        </w:rPr>
+        <w:t>\B@(?!</w:t>
+      </w:r>
+      <w:proofErr w:type="gramStart"/>
+      <w:r>
+        <w:rPr>
+          <w:sz w:val="24"/>
+          <w:szCs w:val="24"/>
+          <w:highlight w:val="lightGray"/>
+        </w:rPr>
+        <w:t>(?:</w:t>
+      </w:r>
+      <w:proofErr w:type="gramEnd"/>
+      <w:r>
+        <w:rPr>
+          <w:sz w:val="24"/>
+          <w:szCs w:val="24"/>
+          <w:highlight w:val="lightGray"/>
+        </w:rPr>
+        <w:t>[a-z0-9.]*_){2})(?!(?:[a-z0-9_]*\.){2})[._a-z0-9]{3,24}\b</w:t>
+      </w:r>
+    </w:p>
+    <w:p>
+      <w:pPr>
+        <w:rPr>
+          <w:sz w:val="24"/>
+          <w:szCs w:val="24"/>
+        </w:rPr>
+      </w:pPr>
+      <w:r>
+        <w:rPr>
+          <w:sz w:val="24"/>
+          <w:szCs w:val="24"/>
+        </w:rPr>
+        <w:t xml:space="preserve">Prima della </w:t>
+      </w:r>
+      <w:r>
+        <w:rPr>
+          <w:sz w:val="24"/>
+          <w:szCs w:val="24"/>
+        </w:rPr>
+        <w:t>“</w:t>
+      </w:r>
+      <w:r>
+        <w:rPr>
+          <w:sz w:val="24"/>
+          <w:szCs w:val="24"/>
+        </w:rPr>
+        <w:t>@</w:t>
+      </w:r>
+      <w:r>
+        <w:rPr>
+          <w:sz w:val="24"/>
+          <w:szCs w:val="24"/>
+        </w:rPr>
+        <w:t>”</w:t>
+      </w:r>
+      <w:r>
+        <w:rPr>
+          <w:sz w:val="24"/>
+          <w:szCs w:val="24"/>
+        </w:rPr>
+        <w:t xml:space="preserve"> accetta caratteri maiuscoli e minuscoli, numeri, punti e trattini bassi.</w:t>
+      </w:r>
+    </w:p>
+    <w:p>
+      <w:pPr>
+        <w:rPr>
+          <w:sz w:val="24"/>
+          <w:szCs w:val="24"/>
+        </w:rPr>
+      </w:pPr>
+      <w:r>
+        <w:rPr>
+          <w:sz w:val="24"/>
+          <w:szCs w:val="24"/>
+        </w:rPr>
+        <w:t xml:space="preserve">Dopo la </w:t>
+      </w:r>
+      <w:r>
+        <w:rPr>
+          <w:sz w:val="24"/>
+          <w:szCs w:val="24"/>
+        </w:rPr>
+        <w:t>“</w:t>
+      </w:r>
+      <w:r>
+        <w:rPr>
+          <w:sz w:val="24"/>
+          <w:szCs w:val="24"/>
+        </w:rPr>
+        <w:t>@</w:t>
+      </w:r>
+      <w:r>
+        <w:rPr>
+          <w:sz w:val="24"/>
+          <w:szCs w:val="24"/>
+        </w:rPr>
+        <w:t>”</w:t>
+      </w:r>
+      <w:r>
+        <w:rPr>
+          <w:sz w:val="24"/>
+          <w:szCs w:val="24"/>
+        </w:rPr>
+        <w:t xml:space="preserve"> accetta caratteri maiuscoli e minuscoli, numeri, punti e trattini bassi.</w:t>
+      </w:r>
+    </w:p>
+    <w:p>
+      <w:pPr>
+        <w:rPr>
+          <w:sz w:val="24"/>
+          <w:szCs w:val="24"/>
+        </w:rPr>
+      </w:pPr>
+      <w:r>
+        <w:rPr>
+          <w:sz w:val="24"/>
+          <w:szCs w:val="24"/>
+        </w:rPr>
+        <w:t>La menzione viene “interrotta” da tutti i caratteri eccetto lettere, numeri, punti e trattini bassi.</w:t>
+      </w:r>
+    </w:p>
+    <w:p>
+      <w:pPr>
+        <w:rPr>
+          <w:sz w:val="24"/>
+          <w:szCs w:val="24"/>
         </w:rPr>
       </w:pPr>
     </w:p>
     <w:sectPr>
+      <w:headerReference w:type="even" r:id="rId8"/>
+      <w:headerReference w:type="default" r:id="rId9"/>
+      <w:footerReference w:type="even" r:id="rId10"/>
+      <w:footerReference w:type="default" r:id="rId11"/>
+      <w:headerReference w:type="first" r:id="rId12"/>
+      <w:footerReference w:type="first" r:id="rId13"/>
       <w:pgSz w:w="11906" w:h="16838"/>
       <w:pgMar w:top="1417" w:right="1134" w:bottom="1134" w:left="1134" w:header="708" w:footer="708" w:gutter="0"/>
       <w:cols w:space="708"/>
@@ -421,6 +1320,116 @@
     </w:sectPr>
   </w:body>
 </w:document>
+</file>
+
+<file path=word/endnotes.xml><?xml version="1.0" encoding="utf-8"?>
+<w:endnotes xmlns:wpc="http://schemas.microsoft.com/office/word/2010/wordprocessingCanvas" xmlns:cx="http://schemas.microsoft.com/office/drawing/2014/chartex" xmlns:cx1="http://schemas.microsoft.com/office/drawing/2015/9/8/chartex" xmlns:cx2="http://schemas.microsoft.com/office/drawing/2015/10/21/chartex" xmlns:cx3="http://schemas.microsoft.com/office/drawing/2016/5/9/chartex" xmlns:cx4="http://schemas.microsoft.com/office/drawing/2016/5/10/chartex" xmlns:cx5="http://schemas.microsoft.com/office/drawing/2016/5/11/chartex" xmlns:cx6="http://schemas.microsoft.com/office/drawing/2016/5/12/chartex" xmlns:cx7="http://schemas.microsoft.com/office/drawing/2016/5/13/chartex" xmlns:cx8="http://schemas.microsoft.com/office/drawing/2016/5/14/chartex" xmlns:mc="http://schemas.openxmlformats.org/markup-compatibility/2006" xmlns:aink="http://schemas.microsoft.com/office/drawing/2016/ink" xmlns:am3d="http://schemas.microsoft.com/office/drawing/2017/model3d" xmlns:o="urn:schemas-microsoft-com:office:office" xmlns:r="http://schemas.openxmlformats.org/officeDocument/2006/relationships" xmlns:m="http://schemas.openxmlformats.org/officeDocument/2006/math" xmlns:v="urn:schemas-microsoft-com:vml" xmlns:wp14="http://schemas.microsoft.com/office/word/2010/wordprocessingDrawing" xmlns:wp="http://schemas.openxmlformats.org/drawingml/2006/wordprocessingDrawing" xmlns:w10="urn:schemas-microsoft-com:office:word" xmlns:w="http://schemas.openxmlformats.org/wordprocessingml/2006/main" xmlns:w14="http://schemas.microsoft.com/office/word/2010/wordml" xmlns:w15="http://schemas.microsoft.com/office/word/2012/wordml" xmlns:w16cex="http://schemas.microsoft.com/office/word/2018/wordml/cex" xmlns:w16cid="http://schemas.microsoft.com/office/word/2016/wordml/cid" xmlns:w16="http://schemas.microsoft.com/office/word/2018/wordml" xmlns:w16se="http://schemas.microsoft.com/office/word/2015/wordml/symex" xmlns:wpg="http://schemas.microsoft.com/office/word/2010/wordprocessingGroup" xmlns:wpi="http://schemas.microsoft.com/office/word/2010/wordprocessingInk" xmlns:wne="http://schemas.microsoft.com/office/word/2006/wordml" xmlns:wps="http://schemas.microsoft.com/office/word/2010/wordprocessingShape" mc:Ignorable="w14 w15 w16se w16cid w16 w16cex wp14">
+  <w:endnote w:type="separator" w:id="-1">
+    <w:p>
+      <w:pPr>
+        <w:spacing w:after="0" w:line="240" w:lineRule="auto"/>
+      </w:pPr>
+      <w:r>
+        <w:separator/>
+      </w:r>
+    </w:p>
+  </w:endnote>
+  <w:endnote w:type="continuationSeparator" w:id="0">
+    <w:p>
+      <w:pPr>
+        <w:spacing w:after="0" w:line="240" w:lineRule="auto"/>
+      </w:pPr>
+      <w:r>
+        <w:continuationSeparator/>
+      </w:r>
+    </w:p>
+  </w:endnote>
+</w:endnotes>
+</file>
+
+<file path=word/footer1.xml><?xml version="1.0" encoding="utf-8"?>
+<w:ftr xmlns:wpc="http://schemas.microsoft.com/office/word/2010/wordprocessingCanvas" xmlns:cx="http://schemas.microsoft.com/office/drawing/2014/chartex" xmlns:cx1="http://schemas.microsoft.com/office/drawing/2015/9/8/chartex" xmlns:cx2="http://schemas.microsoft.com/office/drawing/2015/10/21/chartex" xmlns:cx3="http://schemas.microsoft.com/office/drawing/2016/5/9/chartex" xmlns:cx4="http://schemas.microsoft.com/office/drawing/2016/5/10/chartex" xmlns:cx5="http://schemas.microsoft.com/office/drawing/2016/5/11/chartex" xmlns:cx6="http://schemas.microsoft.com/office/drawing/2016/5/12/chartex" xmlns:cx7="http://schemas.microsoft.com/office/drawing/2016/5/13/chartex" xmlns:cx8="http://schemas.microsoft.com/office/drawing/2016/5/14/chartex" xmlns:mc="http://schemas.openxmlformats.org/markup-compatibility/2006" xmlns:aink="http://schemas.microsoft.com/office/drawing/2016/ink" xmlns:am3d="http://schemas.microsoft.com/office/drawing/2017/model3d" xmlns:o="urn:schemas-microsoft-com:office:office" xmlns:r="http://schemas.openxmlformats.org/officeDocument/2006/relationships" xmlns:m="http://schemas.openxmlformats.org/officeDocument/2006/math" xmlns:v="urn:schemas-microsoft-com:vml" xmlns:wp14="http://schemas.microsoft.com/office/word/2010/wordprocessingDrawing" xmlns:wp="http://schemas.openxmlformats.org/drawingml/2006/wordprocessingDrawing" xmlns:w10="urn:schemas-microsoft-com:office:word" xmlns:w="http://schemas.openxmlformats.org/wordprocessingml/2006/main" xmlns:w14="http://schemas.microsoft.com/office/word/2010/wordml" xmlns:w15="http://schemas.microsoft.com/office/word/2012/wordml" xmlns:w16cex="http://schemas.microsoft.com/office/word/2018/wordml/cex" xmlns:w16cid="http://schemas.microsoft.com/office/word/2016/wordml/cid" xmlns:w16="http://schemas.microsoft.com/office/word/2018/wordml" xmlns:w16se="http://schemas.microsoft.com/office/word/2015/wordml/symex" xmlns:wpg="http://schemas.microsoft.com/office/word/2010/wordprocessingGroup" xmlns:wpi="http://schemas.microsoft.com/office/word/2010/wordprocessingInk" xmlns:wne="http://schemas.microsoft.com/office/word/2006/wordml" xmlns:wps="http://schemas.microsoft.com/office/word/2010/wordprocessingShape" mc:Ignorable="w14 w15 w16se w16cid w16 w16cex wp14">
+  <w:p>
+    <w:pPr>
+      <w:pStyle w:val="Pidipagina"/>
+    </w:pPr>
+  </w:p>
+</w:ftr>
+</file>
+
+<file path=word/footer2.xml><?xml version="1.0" encoding="utf-8"?>
+<w:ftr xmlns:wpc="http://schemas.microsoft.com/office/word/2010/wordprocessingCanvas" xmlns:cx="http://schemas.microsoft.com/office/drawing/2014/chartex" xmlns:cx1="http://schemas.microsoft.com/office/drawing/2015/9/8/chartex" xmlns:cx2="http://schemas.microsoft.com/office/drawing/2015/10/21/chartex" xmlns:cx3="http://schemas.microsoft.com/office/drawing/2016/5/9/chartex" xmlns:cx4="http://schemas.microsoft.com/office/drawing/2016/5/10/chartex" xmlns:cx5="http://schemas.microsoft.com/office/drawing/2016/5/11/chartex" xmlns:cx6="http://schemas.microsoft.com/office/drawing/2016/5/12/chartex" xmlns:cx7="http://schemas.microsoft.com/office/drawing/2016/5/13/chartex" xmlns:cx8="http://schemas.microsoft.com/office/drawing/2016/5/14/chartex" xmlns:mc="http://schemas.openxmlformats.org/markup-compatibility/2006" xmlns:aink="http://schemas.microsoft.com/office/drawing/2016/ink" xmlns:am3d="http://schemas.microsoft.com/office/drawing/2017/model3d" xmlns:o="urn:schemas-microsoft-com:office:office" xmlns:r="http://schemas.openxmlformats.org/officeDocument/2006/relationships" xmlns:m="http://schemas.openxmlformats.org/officeDocument/2006/math" xmlns:v="urn:schemas-microsoft-com:vml" xmlns:wp14="http://schemas.microsoft.com/office/word/2010/wordprocessingDrawing" xmlns:wp="http://schemas.openxmlformats.org/drawingml/2006/wordprocessingDrawing" xmlns:w10="urn:schemas-microsoft-com:office:word" xmlns:w="http://schemas.openxmlformats.org/wordprocessingml/2006/main" xmlns:w14="http://schemas.microsoft.com/office/word/2010/wordml" xmlns:w15="http://schemas.microsoft.com/office/word/2012/wordml" xmlns:w16cex="http://schemas.microsoft.com/office/word/2018/wordml/cex" xmlns:w16cid="http://schemas.microsoft.com/office/word/2016/wordml/cid" xmlns:w16="http://schemas.microsoft.com/office/word/2018/wordml" xmlns:w16se="http://schemas.microsoft.com/office/word/2015/wordml/symex" xmlns:wpg="http://schemas.microsoft.com/office/word/2010/wordprocessingGroup" xmlns:wpi="http://schemas.microsoft.com/office/word/2010/wordprocessingInk" xmlns:wne="http://schemas.microsoft.com/office/word/2006/wordml" xmlns:wps="http://schemas.microsoft.com/office/word/2010/wordprocessingShape" mc:Ignorable="w14 w15 w16se w16cid w16 w16cex wp14">
+  <w:p>
+    <w:pPr>
+      <w:pStyle w:val="Pidipagina"/>
+    </w:pPr>
+  </w:p>
+</w:ftr>
+</file>
+
+<file path=word/footer3.xml><?xml version="1.0" encoding="utf-8"?>
+<w:ftr xmlns:wpc="http://schemas.microsoft.com/office/word/2010/wordprocessingCanvas" xmlns:cx="http://schemas.microsoft.com/office/drawing/2014/chartex" xmlns:cx1="http://schemas.microsoft.com/office/drawing/2015/9/8/chartex" xmlns:cx2="http://schemas.microsoft.com/office/drawing/2015/10/21/chartex" xmlns:cx3="http://schemas.microsoft.com/office/drawing/2016/5/9/chartex" xmlns:cx4="http://schemas.microsoft.com/office/drawing/2016/5/10/chartex" xmlns:cx5="http://schemas.microsoft.com/office/drawing/2016/5/11/chartex" xmlns:cx6="http://schemas.microsoft.com/office/drawing/2016/5/12/chartex" xmlns:cx7="http://schemas.microsoft.com/office/drawing/2016/5/13/chartex" xmlns:cx8="http://schemas.microsoft.com/office/drawing/2016/5/14/chartex" xmlns:mc="http://schemas.openxmlformats.org/markup-compatibility/2006" xmlns:aink="http://schemas.microsoft.com/office/drawing/2016/ink" xmlns:am3d="http://schemas.microsoft.com/office/drawing/2017/model3d" xmlns:o="urn:schemas-microsoft-com:office:office" xmlns:r="http://schemas.openxmlformats.org/officeDocument/2006/relationships" xmlns:m="http://schemas.openxmlformats.org/officeDocument/2006/math" xmlns:v="urn:schemas-microsoft-com:vml" xmlns:wp14="http://schemas.microsoft.com/office/word/2010/wordprocessingDrawing" xmlns:wp="http://schemas.openxmlformats.org/drawingml/2006/wordprocessingDrawing" xmlns:w10="urn:schemas-microsoft-com:office:word" xmlns:w="http://schemas.openxmlformats.org/wordprocessingml/2006/main" xmlns:w14="http://schemas.microsoft.com/office/word/2010/wordml" xmlns:w15="http://schemas.microsoft.com/office/word/2012/wordml" xmlns:w16cex="http://schemas.microsoft.com/office/word/2018/wordml/cex" xmlns:w16cid="http://schemas.microsoft.com/office/word/2016/wordml/cid" xmlns:w16="http://schemas.microsoft.com/office/word/2018/wordml" xmlns:w16se="http://schemas.microsoft.com/office/word/2015/wordml/symex" xmlns:wpg="http://schemas.microsoft.com/office/word/2010/wordprocessingGroup" xmlns:wpi="http://schemas.microsoft.com/office/word/2010/wordprocessingInk" xmlns:wne="http://schemas.microsoft.com/office/word/2006/wordml" xmlns:wps="http://schemas.microsoft.com/office/word/2010/wordprocessingShape" mc:Ignorable="w14 w15 w16se w16cid w16 w16cex wp14">
+  <w:p>
+    <w:pPr>
+      <w:pStyle w:val="Pidipagina"/>
+    </w:pPr>
+  </w:p>
+</w:ftr>
+</file>
+
+<file path=word/footnotes.xml><?xml version="1.0" encoding="utf-8"?>
+<w:footnotes xmlns:wpc="http://schemas.microsoft.com/office/word/2010/wordprocessingCanvas" xmlns:cx="http://schemas.microsoft.com/office/drawing/2014/chartex" xmlns:cx1="http://schemas.microsoft.com/office/drawing/2015/9/8/chartex" xmlns:cx2="http://schemas.microsoft.com/office/drawing/2015/10/21/chartex" xmlns:cx3="http://schemas.microsoft.com/office/drawing/2016/5/9/chartex" xmlns:cx4="http://schemas.microsoft.com/office/drawing/2016/5/10/chartex" xmlns:cx5="http://schemas.microsoft.com/office/drawing/2016/5/11/chartex" xmlns:cx6="http://schemas.microsoft.com/office/drawing/2016/5/12/chartex" xmlns:cx7="http://schemas.microsoft.com/office/drawing/2016/5/13/chartex" xmlns:cx8="http://schemas.microsoft.com/office/drawing/2016/5/14/chartex" xmlns:mc="http://schemas.openxmlformats.org/markup-compatibility/2006" xmlns:aink="http://schemas.microsoft.com/office/drawing/2016/ink" xmlns:am3d="http://schemas.microsoft.com/office/drawing/2017/model3d" xmlns:o="urn:schemas-microsoft-com:office:office" xmlns:r="http://schemas.openxmlformats.org/officeDocument/2006/relationships" xmlns:m="http://schemas.openxmlformats.org/officeDocument/2006/math" xmlns:v="urn:schemas-microsoft-com:vml" xmlns:wp14="http://schemas.microsoft.com/office/word/2010/wordprocessingDrawing" xmlns:wp="http://schemas.openxmlformats.org/drawingml/2006/wordprocessingDrawing" xmlns:w10="urn:schemas-microsoft-com:office:word" xmlns:w="http://schemas.openxmlformats.org/wordprocessingml/2006/main" xmlns:w14="http://schemas.microsoft.com/office/word/2010/wordml" xmlns:w15="http://schemas.microsoft.com/office/word/2012/wordml" xmlns:w16cex="http://schemas.microsoft.com/office/word/2018/wordml/cex" xmlns:w16cid="http://schemas.microsoft.com/office/word/2016/wordml/cid" xmlns:w16="http://schemas.microsoft.com/office/word/2018/wordml" xmlns:w16se="http://schemas.microsoft.com/office/word/2015/wordml/symex" xmlns:wpg="http://schemas.microsoft.com/office/word/2010/wordprocessingGroup" xmlns:wpi="http://schemas.microsoft.com/office/word/2010/wordprocessingInk" xmlns:wne="http://schemas.microsoft.com/office/word/2006/wordml" xmlns:wps="http://schemas.microsoft.com/office/word/2010/wordprocessingShape" mc:Ignorable="w14 w15 w16se w16cid w16 w16cex wp14">
+  <w:footnote w:type="separator" w:id="-1">
+    <w:p>
+      <w:pPr>
+        <w:spacing w:after="0" w:line="240" w:lineRule="auto"/>
+      </w:pPr>
+      <w:r>
+        <w:separator/>
+      </w:r>
+    </w:p>
+  </w:footnote>
+  <w:footnote w:type="continuationSeparator" w:id="0">
+    <w:p>
+      <w:pPr>
+        <w:spacing w:after="0" w:line="240" w:lineRule="auto"/>
+      </w:pPr>
+      <w:r>
+        <w:continuationSeparator/>
+      </w:r>
+    </w:p>
+  </w:footnote>
+</w:footnotes>
+</file>
+
+<file path=word/header1.xml><?xml version="1.0" encoding="utf-8"?>
+<w:hdr xmlns:wpc="http://schemas.microsoft.com/office/word/2010/wordprocessingCanvas" xmlns:cx="http://schemas.microsoft.com/office/drawing/2014/chartex" xmlns:cx1="http://schemas.microsoft.com/office/drawing/2015/9/8/chartex" xmlns:cx2="http://schemas.microsoft.com/office/drawing/2015/10/21/chartex" xmlns:cx3="http://schemas.microsoft.com/office/drawing/2016/5/9/chartex" xmlns:cx4="http://schemas.microsoft.com/office/drawing/2016/5/10/chartex" xmlns:cx5="http://schemas.microsoft.com/office/drawing/2016/5/11/chartex" xmlns:cx6="http://schemas.microsoft.com/office/drawing/2016/5/12/chartex" xmlns:cx7="http://schemas.microsoft.com/office/drawing/2016/5/13/chartex" xmlns:cx8="http://schemas.microsoft.com/office/drawing/2016/5/14/chartex" xmlns:mc="http://schemas.openxmlformats.org/markup-compatibility/2006" xmlns:aink="http://schemas.microsoft.com/office/drawing/2016/ink" xmlns:am3d="http://schemas.microsoft.com/office/drawing/2017/model3d" xmlns:o="urn:schemas-microsoft-com:office:office" xmlns:r="http://schemas.openxmlformats.org/officeDocument/2006/relationships" xmlns:m="http://schemas.openxmlformats.org/officeDocument/2006/math" xmlns:v="urn:schemas-microsoft-com:vml" xmlns:wp14="http://schemas.microsoft.com/office/word/2010/wordprocessingDrawing" xmlns:wp="http://schemas.openxmlformats.org/drawingml/2006/wordprocessingDrawing" xmlns:w10="urn:schemas-microsoft-com:office:word" xmlns:w="http://schemas.openxmlformats.org/wordprocessingml/2006/main" xmlns:w14="http://schemas.microsoft.com/office/word/2010/wordml" xmlns:w15="http://schemas.microsoft.com/office/word/2012/wordml" xmlns:w16cex="http://schemas.microsoft.com/office/word/2018/wordml/cex" xmlns:w16cid="http://schemas.microsoft.com/office/word/2016/wordml/cid" xmlns:w16="http://schemas.microsoft.com/office/word/2018/wordml" xmlns:w16se="http://schemas.microsoft.com/office/word/2015/wordml/symex" xmlns:wpg="http://schemas.microsoft.com/office/word/2010/wordprocessingGroup" xmlns:wpi="http://schemas.microsoft.com/office/word/2010/wordprocessingInk" xmlns:wne="http://schemas.microsoft.com/office/word/2006/wordml" xmlns:wps="http://schemas.microsoft.com/office/word/2010/wordprocessingShape" mc:Ignorable="w14 w15 w16se w16cid w16 w16cex wp14">
+  <w:p>
+    <w:pPr>
+      <w:pStyle w:val="Intestazione"/>
+    </w:pPr>
+  </w:p>
+</w:hdr>
+</file>
+
+<file path=word/header2.xml><?xml version="1.0" encoding="utf-8"?>
+<w:hdr xmlns:wpc="http://schemas.microsoft.com/office/word/2010/wordprocessingCanvas" xmlns:cx="http://schemas.microsoft.com/office/drawing/2014/chartex" xmlns:cx1="http://schemas.microsoft.com/office/drawing/2015/9/8/chartex" xmlns:cx2="http://schemas.microsoft.com/office/drawing/2015/10/21/chartex" xmlns:cx3="http://schemas.microsoft.com/office/drawing/2016/5/9/chartex" xmlns:cx4="http://schemas.microsoft.com/office/drawing/2016/5/10/chartex" xmlns:cx5="http://schemas.microsoft.com/office/drawing/2016/5/11/chartex" xmlns:cx6="http://schemas.microsoft.com/office/drawing/2016/5/12/chartex" xmlns:cx7="http://schemas.microsoft.com/office/drawing/2016/5/13/chartex" xmlns:cx8="http://schemas.microsoft.com/office/drawing/2016/5/14/chartex" xmlns:mc="http://schemas.openxmlformats.org/markup-compatibility/2006" xmlns:aink="http://schemas.microsoft.com/office/drawing/2016/ink" xmlns:am3d="http://schemas.microsoft.com/office/drawing/2017/model3d" xmlns:o="urn:schemas-microsoft-com:office:office" xmlns:r="http://schemas.openxmlformats.org/officeDocument/2006/relationships" xmlns:m="http://schemas.openxmlformats.org/officeDocument/2006/math" xmlns:v="urn:schemas-microsoft-com:vml" xmlns:wp14="http://schemas.microsoft.com/office/word/2010/wordprocessingDrawing" xmlns:wp="http://schemas.openxmlformats.org/drawingml/2006/wordprocessingDrawing" xmlns:w10="urn:schemas-microsoft-com:office:word" xmlns:w="http://schemas.openxmlformats.org/wordprocessingml/2006/main" xmlns:w14="http://schemas.microsoft.com/office/word/2010/wordml" xmlns:w15="http://schemas.microsoft.com/office/word/2012/wordml" xmlns:w16cex="http://schemas.microsoft.com/office/word/2018/wordml/cex" xmlns:w16cid="http://schemas.microsoft.com/office/word/2016/wordml/cid" xmlns:w16="http://schemas.microsoft.com/office/word/2018/wordml" xmlns:w16se="http://schemas.microsoft.com/office/word/2015/wordml/symex" xmlns:wpg="http://schemas.microsoft.com/office/word/2010/wordprocessingGroup" xmlns:wpi="http://schemas.microsoft.com/office/word/2010/wordprocessingInk" xmlns:wne="http://schemas.microsoft.com/office/word/2006/wordml" xmlns:wps="http://schemas.microsoft.com/office/word/2010/wordprocessingShape" mc:Ignorable="w14 w15 w16se w16cid w16 w16cex wp14">
+  <w:p>
+    <w:pPr>
+      <w:pStyle w:val="Intestazione"/>
+    </w:pPr>
+  </w:p>
+</w:hdr>
+</file>
+
+<file path=word/header3.xml><?xml version="1.0" encoding="utf-8"?>
+<w:hdr xmlns:wpc="http://schemas.microsoft.com/office/word/2010/wordprocessingCanvas" xmlns:cx="http://schemas.microsoft.com/office/drawing/2014/chartex" xmlns:cx1="http://schemas.microsoft.com/office/drawing/2015/9/8/chartex" xmlns:cx2="http://schemas.microsoft.com/office/drawing/2015/10/21/chartex" xmlns:cx3="http://schemas.microsoft.com/office/drawing/2016/5/9/chartex" xmlns:cx4="http://schemas.microsoft.com/office/drawing/2016/5/10/chartex" xmlns:cx5="http://schemas.microsoft.com/office/drawing/2016/5/11/chartex" xmlns:cx6="http://schemas.microsoft.com/office/drawing/2016/5/12/chartex" xmlns:cx7="http://schemas.microsoft.com/office/drawing/2016/5/13/chartex" xmlns:cx8="http://schemas.microsoft.com/office/drawing/2016/5/14/chartex" xmlns:mc="http://schemas.openxmlformats.org/markup-compatibility/2006" xmlns:aink="http://schemas.microsoft.com/office/drawing/2016/ink" xmlns:am3d="http://schemas.microsoft.com/office/drawing/2017/model3d" xmlns:o="urn:schemas-microsoft-com:office:office" xmlns:r="http://schemas.openxmlformats.org/officeDocument/2006/relationships" xmlns:m="http://schemas.openxmlformats.org/officeDocument/2006/math" xmlns:v="urn:schemas-microsoft-com:vml" xmlns:wp14="http://schemas.microsoft.com/office/word/2010/wordprocessingDrawing" xmlns:wp="http://schemas.openxmlformats.org/drawingml/2006/wordprocessingDrawing" xmlns:w10="urn:schemas-microsoft-com:office:word" xmlns:w="http://schemas.openxmlformats.org/wordprocessingml/2006/main" xmlns:w14="http://schemas.microsoft.com/office/word/2010/wordml" xmlns:w15="http://schemas.microsoft.com/office/word/2012/wordml" xmlns:w16cex="http://schemas.microsoft.com/office/word/2018/wordml/cex" xmlns:w16cid="http://schemas.microsoft.com/office/word/2016/wordml/cid" xmlns:w16="http://schemas.microsoft.com/office/word/2018/wordml" xmlns:w16se="http://schemas.microsoft.com/office/word/2015/wordml/symex" xmlns:wpg="http://schemas.microsoft.com/office/word/2010/wordprocessingGroup" xmlns:wpi="http://schemas.microsoft.com/office/word/2010/wordprocessingInk" xmlns:wne="http://schemas.microsoft.com/office/word/2006/wordml" xmlns:wps="http://schemas.microsoft.com/office/word/2010/wordprocessingShape" mc:Ignorable="w14 w15 w16se w16cid w16 w16cex wp14">
+  <w:p>
+    <w:pPr>
+      <w:pStyle w:val="Intestazione"/>
+    </w:pPr>
+  </w:p>
+</w:hdr>
 </file>
 
 <file path=word/numbering.xml><?xml version="1.0" encoding="utf-8"?>
@@ -1122,6 +2131,50 @@
       <w:shd w:val="clear" w:color="auto" w:fill="E1DFDD"/>
     </w:rPr>
   </w:style>
+  <w:style w:type="paragraph" w:styleId="Intestazione">
+    <w:name w:val="header"/>
+    <w:basedOn w:val="Normale"/>
+    <w:link w:val="IntestazioneCarattere"/>
+    <w:uiPriority w:val="99"/>
+    <w:unhideWhenUsed/>
+    <w:rsid w:val="00766636"/>
+    <w:pPr>
+      <w:tabs>
+        <w:tab w:val="center" w:pos="4819"/>
+        <w:tab w:val="right" w:pos="9638"/>
+      </w:tabs>
+      <w:spacing w:after="0" w:line="240" w:lineRule="auto"/>
+    </w:pPr>
+  </w:style>
+  <w:style w:type="character" w:customStyle="1" w:styleId="IntestazioneCarattere">
+    <w:name w:val="Intestazione Carattere"/>
+    <w:basedOn w:val="Carpredefinitoparagrafo"/>
+    <w:link w:val="Intestazione"/>
+    <w:uiPriority w:val="99"/>
+    <w:rsid w:val="00766636"/>
+  </w:style>
+  <w:style w:type="paragraph" w:styleId="Pidipagina">
+    <w:name w:val="footer"/>
+    <w:basedOn w:val="Normale"/>
+    <w:link w:val="PidipaginaCarattere"/>
+    <w:uiPriority w:val="99"/>
+    <w:unhideWhenUsed/>
+    <w:rsid w:val="00766636"/>
+    <w:pPr>
+      <w:tabs>
+        <w:tab w:val="center" w:pos="4819"/>
+        <w:tab w:val="right" w:pos="9638"/>
+      </w:tabs>
+      <w:spacing w:after="0" w:line="240" w:lineRule="auto"/>
+    </w:pPr>
+  </w:style>
+  <w:style w:type="character" w:customStyle="1" w:styleId="PidipaginaCarattere">
+    <w:name w:val="Piè di pagina Carattere"/>
+    <w:basedOn w:val="Carpredefinitoparagrafo"/>
+    <w:link w:val="Pidipagina"/>
+    <w:uiPriority w:val="99"/>
+    <w:rsid w:val="00766636"/>
+  </w:style>
 </w:styles>
 </file>
 

</xml_diff>